<commit_message>
Début du fichier réponse
</commit_message>
<xml_diff>
--- a/projet.docx
+++ b/projet.docx
@@ -57,6 +57,58 @@
     </w:p>
     <w:p>
       <w:pPr>
+        <w:jc w:val="center"/>
+      </w:pPr>
+      <w:r>
+        <w:rPr>
+          <w:noProof/>
+        </w:rPr>
+        <w:drawing>
+          <wp:inline distT="0" distB="0" distL="0" distR="0" wp14:anchorId="0067F375" wp14:editId="2902C817">
+            <wp:extent cx="1801091" cy="1108844"/>
+            <wp:effectExtent l="0" t="0" r="8890" b="0"/>
+            <wp:docPr id="1" name="Image 1"/>
+            <wp:cNvGraphicFramePr>
+              <a:graphicFrameLocks xmlns:a="http://schemas.openxmlformats.org/drawingml/2006/main" noChangeAspect="1"/>
+            </wp:cNvGraphicFramePr>
+            <a:graphic xmlns:a="http://schemas.openxmlformats.org/drawingml/2006/main">
+              <a:graphicData uri="http://schemas.openxmlformats.org/drawingml/2006/picture">
+                <pic:pic xmlns:pic="http://schemas.openxmlformats.org/drawingml/2006/picture">
+                  <pic:nvPicPr>
+                    <pic:cNvPr id="1" name=""/>
+                    <pic:cNvPicPr/>
+                  </pic:nvPicPr>
+                  <pic:blipFill rotWithShape="1">
+                    <a:blip r:embed="rId5"/>
+                    <a:srcRect l="5423" t="23174" r="81551" b="62568"/>
+                    <a:stretch/>
+                  </pic:blipFill>
+                  <pic:spPr bwMode="auto">
+                    <a:xfrm>
+                      <a:off x="0" y="0"/>
+                      <a:ext cx="1825677" cy="1123980"/>
+                    </a:xfrm>
+                    <a:prstGeom prst="rect">
+                      <a:avLst/>
+                    </a:prstGeom>
+                    <a:ln>
+                      <a:noFill/>
+                    </a:ln>
+                    <a:extLst>
+                      <a:ext uri="{53640926-AAD7-44D8-BBD7-CCE9431645EC}">
+                        <a14:shadowObscured xmlns:a14="http://schemas.microsoft.com/office/drawing/2010/main"/>
+                      </a:ext>
+                    </a:extLst>
+                  </pic:spPr>
+                </pic:pic>
+              </a:graphicData>
+            </a:graphic>
+          </wp:inline>
+        </w:drawing>
+      </w:r>
+    </w:p>
+    <w:p>
+      <w:pPr>
         <w:pStyle w:val="Paragraphedeliste"/>
         <w:numPr>
           <w:ilvl w:val="1"/>
@@ -69,6 +121,58 @@
     </w:p>
     <w:p>
       <w:pPr>
+        <w:jc w:val="center"/>
+      </w:pPr>
+      <w:r>
+        <w:rPr>
+          <w:noProof/>
+        </w:rPr>
+        <w:drawing>
+          <wp:inline distT="0" distB="0" distL="0" distR="0" wp14:anchorId="51B6E17F" wp14:editId="06683380">
+            <wp:extent cx="3098988" cy="1350818"/>
+            <wp:effectExtent l="0" t="0" r="6350" b="1905"/>
+            <wp:docPr id="2" name="Image 2"/>
+            <wp:cNvGraphicFramePr>
+              <a:graphicFrameLocks xmlns:a="http://schemas.openxmlformats.org/drawingml/2006/main" noChangeAspect="1"/>
+            </wp:cNvGraphicFramePr>
+            <a:graphic xmlns:a="http://schemas.openxmlformats.org/drawingml/2006/main">
+              <a:graphicData uri="http://schemas.openxmlformats.org/drawingml/2006/picture">
+                <pic:pic xmlns:pic="http://schemas.openxmlformats.org/drawingml/2006/picture">
+                  <pic:nvPicPr>
+                    <pic:cNvPr id="1" name=""/>
+                    <pic:cNvPicPr/>
+                  </pic:nvPicPr>
+                  <pic:blipFill rotWithShape="1">
+                    <a:blip r:embed="rId5"/>
+                    <a:srcRect l="5734" t="38179" r="76339" b="47929"/>
+                    <a:stretch/>
+                  </pic:blipFill>
+                  <pic:spPr bwMode="auto">
+                    <a:xfrm>
+                      <a:off x="0" y="0"/>
+                      <a:ext cx="3117355" cy="1358824"/>
+                    </a:xfrm>
+                    <a:prstGeom prst="rect">
+                      <a:avLst/>
+                    </a:prstGeom>
+                    <a:ln>
+                      <a:noFill/>
+                    </a:ln>
+                    <a:extLst>
+                      <a:ext uri="{53640926-AAD7-44D8-BBD7-CCE9431645EC}">
+                        <a14:shadowObscured xmlns:a14="http://schemas.microsoft.com/office/drawing/2010/main"/>
+                      </a:ext>
+                    </a:extLst>
+                  </pic:spPr>
+                </pic:pic>
+              </a:graphicData>
+            </a:graphic>
+          </wp:inline>
+        </w:drawing>
+      </w:r>
+    </w:p>
+    <w:p>
+      <w:pPr>
         <w:pStyle w:val="Paragraphedeliste"/>
         <w:numPr>
           <w:ilvl w:val="1"/>
@@ -106,6 +210,59 @@
     <w:p>
       <w:pPr>
         <w:pStyle w:val="Paragraphedeliste"/>
+      </w:pPr>
+      <w:r>
+        <w:rPr>
+          <w:noProof/>
+        </w:rPr>
+        <w:drawing>
+          <wp:inline distT="0" distB="0" distL="0" distR="0" wp14:anchorId="73BD52D7" wp14:editId="2B1629D0">
+            <wp:extent cx="2819400" cy="1694320"/>
+            <wp:effectExtent l="0" t="0" r="0" b="1270"/>
+            <wp:docPr id="3" name="Image 3"/>
+            <wp:cNvGraphicFramePr>
+              <a:graphicFrameLocks xmlns:a="http://schemas.openxmlformats.org/drawingml/2006/main" noChangeAspect="1"/>
+            </wp:cNvGraphicFramePr>
+            <a:graphic xmlns:a="http://schemas.openxmlformats.org/drawingml/2006/main">
+              <a:graphicData uri="http://schemas.openxmlformats.org/drawingml/2006/picture">
+                <pic:pic xmlns:pic="http://schemas.openxmlformats.org/drawingml/2006/picture">
+                  <pic:nvPicPr>
+                    <pic:cNvPr id="1" name=""/>
+                    <pic:cNvPicPr/>
+                  </pic:nvPicPr>
+                  <pic:blipFill rotWithShape="1">
+                    <a:blip r:embed="rId6"/>
+                    <a:srcRect l="5733" t="19643" r="72587" b="57194"/>
+                    <a:stretch/>
+                  </pic:blipFill>
+                  <pic:spPr bwMode="auto">
+                    <a:xfrm>
+                      <a:off x="0" y="0"/>
+                      <a:ext cx="2841698" cy="1707720"/>
+                    </a:xfrm>
+                    <a:prstGeom prst="rect">
+                      <a:avLst/>
+                    </a:prstGeom>
+                    <a:ln>
+                      <a:noFill/>
+                    </a:ln>
+                    <a:extLst>
+                      <a:ext uri="{53640926-AAD7-44D8-BBD7-CCE9431645EC}">
+                        <a14:shadowObscured xmlns:a14="http://schemas.microsoft.com/office/drawing/2010/main"/>
+                      </a:ext>
+                    </a:extLst>
+                  </pic:spPr>
+                </pic:pic>
+              </a:graphicData>
+            </a:graphic>
+          </wp:inline>
+        </w:drawing>
+      </w:r>
+    </w:p>
+    <w:p/>
+    <w:p>
+      <w:pPr>
+        <w:pStyle w:val="Paragraphedeliste"/>
         <w:numPr>
           <w:ilvl w:val="1"/>
           <w:numId w:val="1"/>
@@ -118,6 +275,64 @@
     <w:p>
       <w:pPr>
         <w:pStyle w:val="Paragraphedeliste"/>
+        <w:ind w:left="1440"/>
+      </w:pPr>
+    </w:p>
+    <w:p>
+      <w:pPr>
+        <w:jc w:val="center"/>
+      </w:pPr>
+      <w:r>
+        <w:rPr>
+          <w:noProof/>
+        </w:rPr>
+        <w:drawing>
+          <wp:inline distT="0" distB="0" distL="0" distR="0" wp14:anchorId="6650EA4E" wp14:editId="7E769A06">
+            <wp:extent cx="2191313" cy="290946"/>
+            <wp:effectExtent l="0" t="0" r="0" b="0"/>
+            <wp:docPr id="4" name="Image 4"/>
+            <wp:cNvGraphicFramePr>
+              <a:graphicFrameLocks xmlns:a="http://schemas.openxmlformats.org/drawingml/2006/main" noChangeAspect="1"/>
+            </wp:cNvGraphicFramePr>
+            <a:graphic xmlns:a="http://schemas.openxmlformats.org/drawingml/2006/main">
+              <a:graphicData uri="http://schemas.openxmlformats.org/drawingml/2006/picture">
+                <pic:pic xmlns:pic="http://schemas.openxmlformats.org/drawingml/2006/picture">
+                  <pic:nvPicPr>
+                    <pic:cNvPr id="1" name=""/>
+                    <pic:cNvPicPr/>
+                  </pic:nvPicPr>
+                  <pic:blipFill rotWithShape="1">
+                    <a:blip r:embed="rId7"/>
+                    <a:srcRect l="5420" t="38186" r="82074" b="58862"/>
+                    <a:stretch/>
+                  </pic:blipFill>
+                  <pic:spPr bwMode="auto">
+                    <a:xfrm>
+                      <a:off x="0" y="0"/>
+                      <a:ext cx="2253226" cy="299166"/>
+                    </a:xfrm>
+                    <a:prstGeom prst="rect">
+                      <a:avLst/>
+                    </a:prstGeom>
+                    <a:ln>
+                      <a:noFill/>
+                    </a:ln>
+                    <a:extLst>
+                      <a:ext uri="{53640926-AAD7-44D8-BBD7-CCE9431645EC}">
+                        <a14:shadowObscured xmlns:a14="http://schemas.microsoft.com/office/drawing/2010/main"/>
+                      </a:ext>
+                    </a:extLst>
+                  </pic:spPr>
+                </pic:pic>
+              </a:graphicData>
+            </a:graphic>
+          </wp:inline>
+        </w:drawing>
+      </w:r>
+    </w:p>
+    <w:p>
+      <w:pPr>
+        <w:pStyle w:val="Paragraphedeliste"/>
         <w:numPr>
           <w:ilvl w:val="1"/>
           <w:numId w:val="1"/>
@@ -130,6 +345,59 @@
     <w:p>
       <w:pPr>
         <w:pStyle w:val="Paragraphedeliste"/>
+      </w:pPr>
+      <w:r>
+        <w:rPr>
+          <w:noProof/>
+        </w:rPr>
+        <w:drawing>
+          <wp:inline distT="0" distB="0" distL="0" distR="0" wp14:anchorId="4968164C" wp14:editId="56DCE2FC">
+            <wp:extent cx="2105891" cy="1366752"/>
+            <wp:effectExtent l="0" t="0" r="8890" b="5080"/>
+            <wp:docPr id="5" name="Image 5"/>
+            <wp:cNvGraphicFramePr>
+              <a:graphicFrameLocks xmlns:a="http://schemas.openxmlformats.org/drawingml/2006/main" noChangeAspect="1"/>
+            </wp:cNvGraphicFramePr>
+            <a:graphic xmlns:a="http://schemas.openxmlformats.org/drawingml/2006/main">
+              <a:graphicData uri="http://schemas.openxmlformats.org/drawingml/2006/picture">
+                <pic:pic xmlns:pic="http://schemas.openxmlformats.org/drawingml/2006/picture">
+                  <pic:nvPicPr>
+                    <pic:cNvPr id="1" name=""/>
+                    <pic:cNvPicPr/>
+                  </pic:nvPicPr>
+                  <pic:blipFill rotWithShape="1">
+                    <a:blip r:embed="rId8"/>
+                    <a:srcRect l="5422" t="27064" r="74671" b="49967"/>
+                    <a:stretch/>
+                  </pic:blipFill>
+                  <pic:spPr bwMode="auto">
+                    <a:xfrm>
+                      <a:off x="0" y="0"/>
+                      <a:ext cx="2114415" cy="1372284"/>
+                    </a:xfrm>
+                    <a:prstGeom prst="rect">
+                      <a:avLst/>
+                    </a:prstGeom>
+                    <a:ln>
+                      <a:noFill/>
+                    </a:ln>
+                    <a:extLst>
+                      <a:ext uri="{53640926-AAD7-44D8-BBD7-CCE9431645EC}">
+                        <a14:shadowObscured xmlns:a14="http://schemas.microsoft.com/office/drawing/2010/main"/>
+                      </a:ext>
+                    </a:extLst>
+                  </pic:spPr>
+                </pic:pic>
+              </a:graphicData>
+            </a:graphic>
+          </wp:inline>
+        </w:drawing>
+      </w:r>
+    </w:p>
+    <w:p/>
+    <w:p>
+      <w:pPr>
+        <w:pStyle w:val="Paragraphedeliste"/>
         <w:numPr>
           <w:ilvl w:val="1"/>
           <w:numId w:val="1"/>
@@ -139,6 +407,8 @@
         <w:t>Des accesseurs :il conviendra de déterminer ceux qui sont nécessaires</w:t>
       </w:r>
     </w:p>
+    <w:p/>
+    <w:p/>
     <w:p>
       <w:pPr>
         <w:pStyle w:val="Paragraphedeliste"/>
@@ -154,19 +424,115 @@
     <w:p>
       <w:pPr>
         <w:pStyle w:val="Paragraphedeliste"/>
+      </w:pPr>
+      <w:r>
+        <w:rPr>
+          <w:noProof/>
+        </w:rPr>
+        <w:drawing>
+          <wp:inline distT="0" distB="0" distL="0" distR="0" wp14:anchorId="4583950E" wp14:editId="522778AF">
+            <wp:extent cx="3657600" cy="2313543"/>
+            <wp:effectExtent l="0" t="0" r="0" b="0"/>
+            <wp:docPr id="6" name="Image 6"/>
+            <wp:cNvGraphicFramePr>
+              <a:graphicFrameLocks xmlns:a="http://schemas.openxmlformats.org/drawingml/2006/main" noChangeAspect="1"/>
+            </wp:cNvGraphicFramePr>
+            <a:graphic xmlns:a="http://schemas.openxmlformats.org/drawingml/2006/main">
+              <a:graphicData uri="http://schemas.openxmlformats.org/drawingml/2006/picture">
+                <pic:pic xmlns:pic="http://schemas.openxmlformats.org/drawingml/2006/picture">
+                  <pic:nvPicPr>
+                    <pic:cNvPr id="1" name=""/>
+                    <pic:cNvPicPr/>
+                  </pic:nvPicPr>
+                  <pic:blipFill rotWithShape="1">
+                    <a:blip r:embed="rId9"/>
+                    <a:srcRect l="5525" t="18160" r="59870" b="42925"/>
+                    <a:stretch/>
+                  </pic:blipFill>
+                  <pic:spPr bwMode="auto">
+                    <a:xfrm>
+                      <a:off x="0" y="0"/>
+                      <a:ext cx="3664415" cy="2317853"/>
+                    </a:xfrm>
+                    <a:prstGeom prst="rect">
+                      <a:avLst/>
+                    </a:prstGeom>
+                    <a:ln>
+                      <a:noFill/>
+                    </a:ln>
+                    <a:extLst>
+                      <a:ext uri="{53640926-AAD7-44D8-BBD7-CCE9431645EC}">
+                        <a14:shadowObscured xmlns:a14="http://schemas.microsoft.com/office/drawing/2010/main"/>
+                      </a:ext>
+                    </a:extLst>
+                  </pic:spPr>
+                </pic:pic>
+              </a:graphicData>
+            </a:graphic>
+          </wp:inline>
+        </w:drawing>
+      </w:r>
+    </w:p>
+    <w:p/>
+    <w:p>
+      <w:pPr>
+        <w:pStyle w:val="Paragraphedeliste"/>
         <w:numPr>
           <w:ilvl w:val="1"/>
           <w:numId w:val="1"/>
         </w:numPr>
       </w:pPr>
       <w:r>
-        <w:t xml:space="preserve">Une méthode chargée de </w:t>
-      </w:r>
-      <w:r>
-        <w:t>supprimer</w:t>
-      </w:r>
-      <w:r>
-        <w:t xml:space="preserve"> un caractère dans la chaine</w:t>
+        <w:t>Une méthode chargée de supprimer un caractère dans la chaine</w:t>
+      </w:r>
+    </w:p>
+    <w:p>
+      <w:r>
+        <w:rPr>
+          <w:noProof/>
+        </w:rPr>
+        <w:drawing>
+          <wp:inline distT="0" distB="0" distL="0" distR="0" wp14:anchorId="06346750" wp14:editId="11B5D3B2">
+            <wp:extent cx="2736273" cy="2635698"/>
+            <wp:effectExtent l="0" t="0" r="6985" b="0"/>
+            <wp:docPr id="7" name="Image 7"/>
+            <wp:cNvGraphicFramePr>
+              <a:graphicFrameLocks xmlns:a="http://schemas.openxmlformats.org/drawingml/2006/main" noChangeAspect="1"/>
+            </wp:cNvGraphicFramePr>
+            <a:graphic xmlns:a="http://schemas.openxmlformats.org/drawingml/2006/main">
+              <a:graphicData uri="http://schemas.openxmlformats.org/drawingml/2006/picture">
+                <pic:pic xmlns:pic="http://schemas.openxmlformats.org/drawingml/2006/picture">
+                  <pic:nvPicPr>
+                    <pic:cNvPr id="1" name=""/>
+                    <pic:cNvPicPr/>
+                  </pic:nvPicPr>
+                  <pic:blipFill rotWithShape="1">
+                    <a:blip r:embed="rId10"/>
+                    <a:srcRect l="5108" t="14086" r="69355" b="42184"/>
+                    <a:stretch/>
+                  </pic:blipFill>
+                  <pic:spPr bwMode="auto">
+                    <a:xfrm>
+                      <a:off x="0" y="0"/>
+                      <a:ext cx="2743563" cy="2642720"/>
+                    </a:xfrm>
+                    <a:prstGeom prst="rect">
+                      <a:avLst/>
+                    </a:prstGeom>
+                    <a:ln>
+                      <a:noFill/>
+                    </a:ln>
+                    <a:extLst>
+                      <a:ext uri="{53640926-AAD7-44D8-BBD7-CCE9431645EC}">
+                        <a14:shadowObscured xmlns:a14="http://schemas.microsoft.com/office/drawing/2010/main"/>
+                      </a:ext>
+                    </a:extLst>
+                  </pic:spPr>
+                </pic:pic>
+              </a:graphicData>
+            </a:graphic>
+          </wp:inline>
+        </w:drawing>
       </w:r>
     </w:p>
     <w:p>
@@ -184,13 +550,117 @@
     <w:p>
       <w:pPr>
         <w:pStyle w:val="Paragraphedeliste"/>
+      </w:pPr>
+    </w:p>
+    <w:p>
+      <w:r>
+        <w:rPr>
+          <w:noProof/>
+        </w:rPr>
+        <w:drawing>
+          <wp:inline distT="0" distB="0" distL="0" distR="0" wp14:anchorId="4EA6FB44" wp14:editId="45D799B1">
+            <wp:extent cx="1856509" cy="2775090"/>
+            <wp:effectExtent l="0" t="0" r="0" b="6350"/>
+            <wp:docPr id="8" name="Image 8"/>
+            <wp:cNvGraphicFramePr>
+              <a:graphicFrameLocks xmlns:a="http://schemas.openxmlformats.org/drawingml/2006/main" noChangeAspect="1"/>
+            </wp:cNvGraphicFramePr>
+            <a:graphic xmlns:a="http://schemas.openxmlformats.org/drawingml/2006/main">
+              <a:graphicData uri="http://schemas.openxmlformats.org/drawingml/2006/picture">
+                <pic:pic xmlns:pic="http://schemas.openxmlformats.org/drawingml/2006/picture">
+                  <pic:nvPicPr>
+                    <pic:cNvPr id="1" name=""/>
+                    <pic:cNvPicPr/>
+                  </pic:nvPicPr>
+                  <pic:blipFill rotWithShape="1">
+                    <a:blip r:embed="rId11"/>
+                    <a:srcRect l="4795" t="13714" r="75192" b="33104"/>
+                    <a:stretch/>
+                  </pic:blipFill>
+                  <pic:spPr bwMode="auto">
+                    <a:xfrm>
+                      <a:off x="0" y="0"/>
+                      <a:ext cx="1858716" cy="2778390"/>
+                    </a:xfrm>
+                    <a:prstGeom prst="rect">
+                      <a:avLst/>
+                    </a:prstGeom>
+                    <a:ln>
+                      <a:noFill/>
+                    </a:ln>
+                    <a:extLst>
+                      <a:ext uri="{53640926-AAD7-44D8-BBD7-CCE9431645EC}">
+                        <a14:shadowObscured xmlns:a14="http://schemas.microsoft.com/office/drawing/2010/main"/>
+                      </a:ext>
+                    </a:extLst>
+                  </pic:spPr>
+                </pic:pic>
+              </a:graphicData>
+            </a:graphic>
+          </wp:inline>
+        </w:drawing>
+      </w:r>
+    </w:p>
+    <w:p>
+      <w:pPr>
+        <w:pStyle w:val="Paragraphedeliste"/>
         <w:numPr>
           <w:ilvl w:val="1"/>
           <w:numId w:val="1"/>
         </w:numPr>
       </w:pPr>
       <w:r>
+        <w:lastRenderedPageBreak/>
         <w:t>Une méthode chargée de concaténer la chaîne avec une seconde passée en paramètre (paramètre objet)</w:t>
+      </w:r>
+    </w:p>
+    <w:p>
+      <w:r>
+        <w:rPr>
+          <w:noProof/>
+        </w:rPr>
+        <w:drawing>
+          <wp:inline distT="0" distB="0" distL="0" distR="0" wp14:anchorId="2998C7FF" wp14:editId="1D7AF151">
+            <wp:extent cx="2258291" cy="2343703"/>
+            <wp:effectExtent l="0" t="0" r="8890" b="0"/>
+            <wp:docPr id="9" name="Image 9"/>
+            <wp:cNvGraphicFramePr>
+              <a:graphicFrameLocks xmlns:a="http://schemas.openxmlformats.org/drawingml/2006/main" noChangeAspect="1"/>
+            </wp:cNvGraphicFramePr>
+            <a:graphic xmlns:a="http://schemas.openxmlformats.org/drawingml/2006/main">
+              <a:graphicData uri="http://schemas.openxmlformats.org/drawingml/2006/picture">
+                <pic:pic xmlns:pic="http://schemas.openxmlformats.org/drawingml/2006/picture">
+                  <pic:nvPicPr>
+                    <pic:cNvPr id="1" name=""/>
+                    <pic:cNvPicPr/>
+                  </pic:nvPicPr>
+                  <pic:blipFill rotWithShape="1">
+                    <a:blip r:embed="rId12"/>
+                    <a:srcRect l="4691" t="23349" r="76026" b="41072"/>
+                    <a:stretch/>
+                  </pic:blipFill>
+                  <pic:spPr bwMode="auto">
+                    <a:xfrm>
+                      <a:off x="0" y="0"/>
+                      <a:ext cx="2265603" cy="2351292"/>
+                    </a:xfrm>
+                    <a:prstGeom prst="rect">
+                      <a:avLst/>
+                    </a:prstGeom>
+                    <a:ln>
+                      <a:noFill/>
+                    </a:ln>
+                    <a:extLst>
+                      <a:ext uri="{53640926-AAD7-44D8-BBD7-CCE9431645EC}">
+                        <a14:shadowObscured xmlns:a14="http://schemas.microsoft.com/office/drawing/2010/main"/>
+                      </a:ext>
+                    </a:extLst>
+                  </pic:spPr>
+                </pic:pic>
+              </a:graphicData>
+            </a:graphic>
+          </wp:inline>
+        </w:drawing>
       </w:r>
     </w:p>
     <w:p>
@@ -207,6 +677,59 @@
     </w:p>
     <w:p>
       <w:pPr>
+        <w:pStyle w:val="Paragraphedeliste"/>
+      </w:pPr>
+      <w:r>
+        <w:rPr>
+          <w:noProof/>
+        </w:rPr>
+        <w:drawing>
+          <wp:inline distT="0" distB="0" distL="0" distR="0" wp14:anchorId="708F1F13" wp14:editId="19A1812D">
+            <wp:extent cx="1870364" cy="2772983"/>
+            <wp:effectExtent l="0" t="0" r="0" b="8890"/>
+            <wp:docPr id="10" name="Image 10"/>
+            <wp:cNvGraphicFramePr>
+              <a:graphicFrameLocks xmlns:a="http://schemas.openxmlformats.org/drawingml/2006/main" noChangeAspect="1"/>
+            </wp:cNvGraphicFramePr>
+            <a:graphic xmlns:a="http://schemas.openxmlformats.org/drawingml/2006/main">
+              <a:graphicData uri="http://schemas.openxmlformats.org/drawingml/2006/picture">
+                <pic:pic xmlns:pic="http://schemas.openxmlformats.org/drawingml/2006/picture">
+                  <pic:nvPicPr>
+                    <pic:cNvPr id="1" name=""/>
+                    <pic:cNvPicPr/>
+                  </pic:nvPicPr>
+                  <pic:blipFill rotWithShape="1">
+                    <a:blip r:embed="rId13"/>
+                    <a:srcRect l="4692" t="25211" r="80196" b="34957"/>
+                    <a:stretch/>
+                  </pic:blipFill>
+                  <pic:spPr bwMode="auto">
+                    <a:xfrm>
+                      <a:off x="0" y="0"/>
+                      <a:ext cx="1878637" cy="2785249"/>
+                    </a:xfrm>
+                    <a:prstGeom prst="rect">
+                      <a:avLst/>
+                    </a:prstGeom>
+                    <a:ln>
+                      <a:noFill/>
+                    </a:ln>
+                    <a:extLst>
+                      <a:ext uri="{53640926-AAD7-44D8-BBD7-CCE9431645EC}">
+                        <a14:shadowObscured xmlns:a14="http://schemas.microsoft.com/office/drawing/2010/main"/>
+                      </a:ext>
+                    </a:extLst>
+                  </pic:spPr>
+                </pic:pic>
+              </a:graphicData>
+            </a:graphic>
+          </wp:inline>
+        </w:drawing>
+      </w:r>
+    </w:p>
+    <w:p/>
+    <w:p>
+      <w:pPr>
         <w:ind w:left="1080"/>
       </w:pPr>
     </w:p>
@@ -235,6 +758,55 @@
       </w:r>
     </w:p>
     <w:p>
+      <w:r>
+        <w:rPr>
+          <w:noProof/>
+        </w:rPr>
+        <w:drawing>
+          <wp:inline distT="0" distB="0" distL="0" distR="0" wp14:anchorId="443B0B49" wp14:editId="7037128B">
+            <wp:extent cx="2507673" cy="1147838"/>
+            <wp:effectExtent l="0" t="0" r="6985" b="0"/>
+            <wp:docPr id="11" name="Image 11"/>
+            <wp:cNvGraphicFramePr>
+              <a:graphicFrameLocks xmlns:a="http://schemas.openxmlformats.org/drawingml/2006/main" noChangeAspect="1"/>
+            </wp:cNvGraphicFramePr>
+            <a:graphic xmlns:a="http://schemas.openxmlformats.org/drawingml/2006/main">
+              <a:graphicData uri="http://schemas.openxmlformats.org/drawingml/2006/picture">
+                <pic:pic xmlns:pic="http://schemas.openxmlformats.org/drawingml/2006/picture">
+                  <pic:nvPicPr>
+                    <pic:cNvPr id="1" name=""/>
+                    <pic:cNvPicPr/>
+                  </pic:nvPicPr>
+                  <pic:blipFill rotWithShape="1">
+                    <a:blip r:embed="rId14"/>
+                    <a:srcRect l="4483" t="56354" r="78007" b="29397"/>
+                    <a:stretch/>
+                  </pic:blipFill>
+                  <pic:spPr bwMode="auto">
+                    <a:xfrm>
+                      <a:off x="0" y="0"/>
+                      <a:ext cx="2536173" cy="1160883"/>
+                    </a:xfrm>
+                    <a:prstGeom prst="rect">
+                      <a:avLst/>
+                    </a:prstGeom>
+                    <a:ln>
+                      <a:noFill/>
+                    </a:ln>
+                    <a:extLst>
+                      <a:ext uri="{53640926-AAD7-44D8-BBD7-CCE9431645EC}">
+                        <a14:shadowObscured xmlns:a14="http://schemas.microsoft.com/office/drawing/2010/main"/>
+                      </a:ext>
+                    </a:extLst>
+                  </pic:spPr>
+                </pic:pic>
+              </a:graphicData>
+            </a:graphic>
+          </wp:inline>
+        </w:drawing>
+      </w:r>
+    </w:p>
+    <w:p>
       <w:pPr>
         <w:pStyle w:val="Paragraphedeliste"/>
         <w:numPr>
@@ -249,6 +821,7 @@
         <w:t>dans une troisième =&gt; s3=s1+s2</w:t>
       </w:r>
     </w:p>
+    <w:p/>
     <w:p>
       <w:pPr>
         <w:pStyle w:val="Paragraphedeliste"/>
@@ -268,8 +841,6 @@
       <w:r>
         <w:t xml:space="preserve"> avec le cout</w:t>
       </w:r>
-      <w:bookmarkStart w:id="0" w:name="_GoBack"/>
-      <w:bookmarkEnd w:id="0"/>
     </w:p>
     <w:p/>
     <w:p>
@@ -281,10 +852,14 @@
         </w:numPr>
       </w:pPr>
       <w:r>
+        <w:lastRenderedPageBreak/>
         <w:t>Ecrire un programme principal permettant d’instancier et de manipuler plusieurs objets « string »</w:t>
       </w:r>
     </w:p>
-    <w:p/>
+    <w:p>
+      <w:bookmarkStart w:id="0" w:name="_GoBack"/>
+      <w:bookmarkEnd w:id="0"/>
+    </w:p>
     <w:p/>
     <w:p/>
     <w:p/>

</xml_diff>